<commit_message>
sql tworzacy tabele i zwiazki
</commit_message>
<xml_diff>
--- a/Dokumentacja.docx
+++ b/Dokumentacja.docx
@@ -138,13 +138,31 @@
         <w:rPr>
           <w:rFonts w:ascii="Times New Roman" w:hAnsi="Times New Roman" w:cs="Times New Roman"/>
         </w:rPr>
-        <w:t>Oddział otwarty jest od 10:00 do 18:00 od poniedziałku do p</w:t>
-      </w:r>
-      <w:r>
-        <w:rPr>
-          <w:rFonts w:ascii="Times New Roman" w:hAnsi="Times New Roman" w:cs="Times New Roman"/>
-        </w:rPr>
-        <w:t>iątku. Można się tam zapisać na </w:t>
+        <w:t xml:space="preserve">Oddział otwarty jest od poniedziałku do piątku w godzinach </w:t>
+      </w:r>
+      <w:r>
+        <w:rPr>
+          <w:rFonts w:ascii="Times New Roman" w:hAnsi="Times New Roman" w:cs="Times New Roman"/>
+        </w:rPr>
+        <w:t xml:space="preserve">10:00 </w:t>
+      </w:r>
+      <w:r>
+        <w:rPr>
+          <w:rFonts w:ascii="Times New Roman" w:hAnsi="Times New Roman" w:cs="Times New Roman"/>
+        </w:rPr>
+        <w:t>–</w:t>
+      </w:r>
+      <w:r>
+        <w:rPr>
+          <w:rFonts w:ascii="Times New Roman" w:hAnsi="Times New Roman" w:cs="Times New Roman"/>
+        </w:rPr>
+        <w:t xml:space="preserve"> 18:00</w:t>
+      </w:r>
+      <w:r>
+        <w:rPr>
+          <w:rFonts w:ascii="Times New Roman" w:hAnsi="Times New Roman" w:cs="Times New Roman"/>
+        </w:rPr>
+        <w:t>. Można się tam zapisać na </w:t>
       </w:r>
       <w:r>
         <w:rPr>
@@ -198,101 +216,608 @@
         <w:rPr>
           <w:rFonts w:ascii="Times New Roman" w:hAnsi="Times New Roman" w:cs="Times New Roman"/>
         </w:rPr>
-        <w:t xml:space="preserve"> płatna dodatkowo</w:t>
+        <w:t xml:space="preserve"> płatna dodatkowo.</w:t>
+      </w:r>
+      <w:r>
+        <w:rPr>
+          <w:rFonts w:ascii="Times New Roman" w:hAnsi="Times New Roman" w:cs="Times New Roman"/>
+        </w:rPr>
+        <w:t xml:space="preserve"> Nadgodziny może przydzielić jedynie sekretarka w uzgodnieniu z instruktorem, którego to dotyczy. </w:t>
+      </w:r>
+      <w:r>
+        <w:rPr>
+          <w:rFonts w:ascii="Times New Roman" w:hAnsi="Times New Roman" w:cs="Times New Roman"/>
+          <w:i/>
+          <w:color w:val="AEAAAA" w:themeColor="background2" w:themeShade="BF"/>
+        </w:rPr>
+        <w:t>Przez Internet nie ma możliwości zapisania się na jazdy do danego instruktora w czasie jego nadgodzin.</w:t>
+      </w:r>
+      <w:r>
+        <w:rPr>
+          <w:rFonts w:ascii="Times New Roman" w:hAnsi="Times New Roman" w:cs="Times New Roman"/>
+        </w:rPr>
+        <w:t xml:space="preserve"> </w:t>
+      </w:r>
+      <w:proofErr w:type="spellStart"/>
+      <w:r>
+        <w:rPr>
+          <w:rFonts w:ascii="Times New Roman" w:hAnsi="Times New Roman" w:cs="Times New Roman"/>
+        </w:rPr>
+        <w:t>Fsf</w:t>
+      </w:r>
+      <w:proofErr w:type="spellEnd"/>
+    </w:p>
+    <w:p>
+      <w:pPr>
+        <w:spacing w:after="0"/>
+        <w:ind w:firstLine="708"/>
+        <w:rPr>
+          <w:rFonts w:ascii="Times New Roman" w:hAnsi="Times New Roman" w:cs="Times New Roman"/>
+        </w:rPr>
+      </w:pPr>
+      <w:r>
+        <w:rPr>
+          <w:rFonts w:ascii="Times New Roman" w:hAnsi="Times New Roman" w:cs="Times New Roman"/>
+        </w:rPr>
+        <w:t xml:space="preserve">Liczba kursantów z dnia na dzień rośnie. Potrzebna jest więc baza </w:t>
+      </w:r>
+      <w:r>
+        <w:rPr>
+          <w:rFonts w:ascii="Times New Roman" w:hAnsi="Times New Roman" w:cs="Times New Roman"/>
+        </w:rPr>
+        <w:t>do przechowania ich </w:t>
+      </w:r>
+      <w:r>
+        <w:rPr>
+          <w:rFonts w:ascii="Times New Roman" w:hAnsi="Times New Roman" w:cs="Times New Roman"/>
+        </w:rPr>
+        <w:t>danych. Przegląd dostępnych godzin u poszczególnych instruktorów lub zebranie potrzebnych informacji do wypłacenia pensji również będzie ułatwione dzięki powstałej bazie danych.</w:t>
+      </w:r>
+    </w:p>
+    <w:p>
+      <w:pPr>
+        <w:spacing w:after="0"/>
+        <w:ind w:firstLine="708"/>
+        <w:rPr>
+          <w:rFonts w:ascii="Times New Roman" w:hAnsi="Times New Roman" w:cs="Times New Roman"/>
+        </w:rPr>
+      </w:pPr>
+    </w:p>
+    <w:p>
+      <w:pPr>
+        <w:spacing w:after="0"/>
+        <w:rPr>
+          <w:rFonts w:ascii="Times New Roman" w:hAnsi="Times New Roman" w:cs="Times New Roman"/>
+          <w:sz w:val="28"/>
+        </w:rPr>
+      </w:pPr>
+      <w:r>
+        <w:rPr>
+          <w:rFonts w:ascii="Times New Roman" w:hAnsi="Times New Roman" w:cs="Times New Roman"/>
+          <w:sz w:val="28"/>
+        </w:rPr>
+        <w:t>STRUKTURA BAZY DANYCH</w:t>
+      </w:r>
+    </w:p>
+    <w:p>
+      <w:pPr>
+        <w:spacing w:after="0"/>
+        <w:rPr>
+          <w:rFonts w:ascii="Times New Roman" w:hAnsi="Times New Roman" w:cs="Times New Roman"/>
+        </w:rPr>
+      </w:pPr>
+      <w:r>
+        <w:rPr>
+          <w:rFonts w:ascii="Times New Roman" w:hAnsi="Times New Roman" w:cs="Times New Roman"/>
+        </w:rPr>
+        <w:tab/>
+      </w:r>
+      <w:r>
+        <w:rPr>
+          <w:rFonts w:ascii="Times New Roman" w:hAnsi="Times New Roman" w:cs="Times New Roman"/>
+        </w:rPr>
+        <w:t xml:space="preserve">Baza danych Szkoły zbudowana jest z </w:t>
+      </w:r>
+      <w:r>
+        <w:rPr>
+          <w:rFonts w:ascii="Times New Roman" w:hAnsi="Times New Roman" w:cs="Times New Roman"/>
+        </w:rPr>
+        <w:t>dwunastu</w:t>
+      </w:r>
+      <w:r>
+        <w:rPr>
+          <w:rFonts w:ascii="Times New Roman" w:hAnsi="Times New Roman" w:cs="Times New Roman"/>
+        </w:rPr>
+        <w:t xml:space="preserve"> tabel</w:t>
+      </w:r>
+      <w:r>
+        <w:rPr>
+          <w:rFonts w:ascii="Times New Roman" w:hAnsi="Times New Roman" w:cs="Times New Roman"/>
+        </w:rPr>
+        <w:t xml:space="preserve"> </w:t>
+      </w:r>
+      <w:r>
+        <w:rPr>
+          <w:rFonts w:ascii="Times New Roman" w:hAnsi="Times New Roman" w:cs="Times New Roman"/>
+        </w:rPr>
+        <w:t>powiązanych ze sobą relacjami różnych typów (1:1, 1:N, M:N), wśród których tylko niektóre są obligatoryjne.</w:t>
+      </w:r>
+    </w:p>
+    <w:p>
+      <w:pPr>
+        <w:spacing w:after="0"/>
+        <w:ind w:firstLine="708"/>
+        <w:jc w:val="both"/>
+        <w:rPr>
+          <w:rFonts w:ascii="Times New Roman" w:hAnsi="Times New Roman" w:cs="Times New Roman"/>
+        </w:rPr>
+      </w:pPr>
+      <w:r>
+        <w:rPr>
+          <w:rFonts w:ascii="Times New Roman" w:hAnsi="Times New Roman" w:cs="Times New Roman"/>
+        </w:rPr>
+        <w:t>Prawie wszystkie</w:t>
+      </w:r>
+      <w:r>
+        <w:rPr>
+          <w:rFonts w:ascii="Times New Roman" w:hAnsi="Times New Roman" w:cs="Times New Roman"/>
+        </w:rPr>
+        <w:t xml:space="preserve"> tabel</w:t>
+      </w:r>
+      <w:r>
+        <w:rPr>
+          <w:rFonts w:ascii="Times New Roman" w:hAnsi="Times New Roman" w:cs="Times New Roman"/>
+        </w:rPr>
+        <w:t>e</w:t>
+      </w:r>
+      <w:r>
+        <w:rPr>
+          <w:rFonts w:ascii="Times New Roman" w:hAnsi="Times New Roman" w:cs="Times New Roman"/>
+        </w:rPr>
+        <w:t xml:space="preserve"> posiada</w:t>
+      </w:r>
+      <w:r>
+        <w:rPr>
+          <w:rFonts w:ascii="Times New Roman" w:hAnsi="Times New Roman" w:cs="Times New Roman"/>
+        </w:rPr>
+        <w:t>ją</w:t>
+      </w:r>
+      <w:r>
+        <w:rPr>
+          <w:rFonts w:ascii="Times New Roman" w:hAnsi="Times New Roman" w:cs="Times New Roman"/>
+        </w:rPr>
+        <w:t xml:space="preserve"> klucze główn</w:t>
+      </w:r>
+      <w:r>
+        <w:rPr>
+          <w:rFonts w:ascii="Times New Roman" w:hAnsi="Times New Roman" w:cs="Times New Roman"/>
+        </w:rPr>
+        <w:t>e, którym jest sztucznie wygenerowany atrybut</w:t>
+      </w:r>
+      <w:r>
+        <w:rPr>
+          <w:rFonts w:ascii="Times New Roman" w:hAnsi="Times New Roman" w:cs="Times New Roman"/>
+        </w:rPr>
+        <w:t xml:space="preserve"> typu </w:t>
+      </w:r>
+      <w:proofErr w:type="spellStart"/>
+      <w:r>
+        <w:rPr>
+          <w:rFonts w:ascii="Times New Roman" w:hAnsi="Times New Roman" w:cs="Times New Roman"/>
+          <w:i/>
+        </w:rPr>
+        <w:t>integer</w:t>
+      </w:r>
+      <w:proofErr w:type="spellEnd"/>
+      <w:r>
+        <w:rPr>
+          <w:rFonts w:ascii="Times New Roman" w:hAnsi="Times New Roman" w:cs="Times New Roman"/>
+        </w:rPr>
+        <w:t xml:space="preserve"> (dzięki temu wszelkie późniejsze modyfikacje są wygodniejsze)</w:t>
+      </w:r>
+      <w:r>
+        <w:rPr>
+          <w:rFonts w:ascii="Times New Roman" w:hAnsi="Times New Roman" w:cs="Times New Roman"/>
+        </w:rPr>
+        <w:t xml:space="preserve">. </w:t>
+      </w:r>
+      <w:r>
+        <w:rPr>
+          <w:rFonts w:ascii="Times New Roman" w:hAnsi="Times New Roman" w:cs="Times New Roman"/>
+        </w:rPr>
+        <w:t>Kluczami głównymi pozostałych</w:t>
+      </w:r>
+      <w:r>
+        <w:rPr>
+          <w:rFonts w:ascii="Times New Roman" w:hAnsi="Times New Roman" w:cs="Times New Roman"/>
+        </w:rPr>
+        <w:t xml:space="preserve"> tabel </w:t>
+      </w:r>
+      <w:r>
+        <w:rPr>
+          <w:rFonts w:ascii="Times New Roman" w:hAnsi="Times New Roman" w:cs="Times New Roman"/>
+        </w:rPr>
+        <w:t>są atrybuty taki</w:t>
+      </w:r>
+      <w:r>
+        <w:rPr>
+          <w:rFonts w:ascii="Times New Roman" w:hAnsi="Times New Roman" w:cs="Times New Roman"/>
+        </w:rPr>
+        <w:t xml:space="preserve">e jak: Pesel, </w:t>
+      </w:r>
+      <w:proofErr w:type="spellStart"/>
+      <w:r>
+        <w:rPr>
+          <w:rFonts w:ascii="Times New Roman" w:hAnsi="Times New Roman" w:cs="Times New Roman"/>
+        </w:rPr>
+        <w:t>E_type</w:t>
+      </w:r>
+      <w:proofErr w:type="spellEnd"/>
+      <w:r>
+        <w:rPr>
+          <w:rFonts w:ascii="Times New Roman" w:hAnsi="Times New Roman" w:cs="Times New Roman"/>
+        </w:rPr>
+        <w:t xml:space="preserve">, </w:t>
+      </w:r>
+      <w:proofErr w:type="spellStart"/>
+      <w:r>
+        <w:rPr>
+          <w:rFonts w:ascii="Times New Roman" w:hAnsi="Times New Roman" w:cs="Times New Roman"/>
+        </w:rPr>
+        <w:t>Area_name</w:t>
+      </w:r>
+      <w:proofErr w:type="spellEnd"/>
+      <w:r>
+        <w:rPr>
+          <w:rFonts w:ascii="Times New Roman" w:hAnsi="Times New Roman" w:cs="Times New Roman"/>
+        </w:rPr>
+        <w:t xml:space="preserve"> i </w:t>
+      </w:r>
+      <w:proofErr w:type="spellStart"/>
+      <w:r>
+        <w:rPr>
+          <w:rFonts w:ascii="Times New Roman" w:hAnsi="Times New Roman" w:cs="Times New Roman"/>
+        </w:rPr>
+        <w:t>Name_of_position</w:t>
+      </w:r>
+      <w:proofErr w:type="spellEnd"/>
+      <w:r>
+        <w:rPr>
+          <w:rFonts w:ascii="Times New Roman" w:hAnsi="Times New Roman" w:cs="Times New Roman"/>
+        </w:rPr>
+        <w:t xml:space="preserve"> oraz kluczem jednej z nich jest atrybut złożony.</w:t>
+      </w:r>
+    </w:p>
+    <w:p>
+      <w:pPr>
+        <w:spacing w:after="0"/>
+        <w:ind w:firstLine="708"/>
+        <w:jc w:val="both"/>
+        <w:rPr>
+          <w:rFonts w:ascii="Times New Roman" w:hAnsi="Times New Roman" w:cs="Times New Roman"/>
+        </w:rPr>
+      </w:pPr>
+      <w:r>
+        <w:rPr>
+          <w:rFonts w:ascii="Times New Roman" w:hAnsi="Times New Roman" w:cs="Times New Roman"/>
+        </w:rPr>
+        <w:t>Wszystkie relacje są w trzeciej postaci normalnej.</w:t>
       </w:r>
       <w:bookmarkStart w:id="0" w:name="_GoBack"/>
       <w:bookmarkEnd w:id="0"/>
-      <w:r>
-        <w:rPr>
-          <w:rFonts w:ascii="Times New Roman" w:hAnsi="Times New Roman" w:cs="Times New Roman"/>
-        </w:rPr>
-        <w:t>.</w:t>
-      </w:r>
-      <w:r>
-        <w:rPr>
-          <w:rFonts w:ascii="Times New Roman" w:hAnsi="Times New Roman" w:cs="Times New Roman"/>
-        </w:rPr>
-        <w:t xml:space="preserve"> Nadgodziny może przydzielić jedynie sekretarka w uzgodnieniu z instruktorem, którego to dotyczy. </w:t>
-      </w:r>
-      <w:r>
-        <w:rPr>
-          <w:rFonts w:ascii="Times New Roman" w:hAnsi="Times New Roman" w:cs="Times New Roman"/>
-          <w:i/>
+    </w:p>
+    <w:p>
+      <w:pPr>
+        <w:spacing w:after="0"/>
+        <w:rPr>
+          <w:rFonts w:ascii="Times New Roman" w:hAnsi="Times New Roman" w:cs="Times New Roman"/>
+        </w:rPr>
+      </w:pPr>
+      <w:r>
+        <w:rPr>
+          <w:rFonts w:ascii="Times New Roman" w:hAnsi="Times New Roman" w:cs="Times New Roman"/>
+        </w:rPr>
+        <w:tab/>
+        <w:t>Model związków encji i model relacyjny znajdują się na końcu dokumentacji.</w:t>
+      </w:r>
+    </w:p>
+    <w:p>
+      <w:pPr>
+        <w:spacing w:after="0"/>
+        <w:rPr>
+          <w:rFonts w:ascii="Times New Roman" w:hAnsi="Times New Roman" w:cs="Times New Roman"/>
+        </w:rPr>
+      </w:pPr>
+    </w:p>
+    <w:p>
+      <w:pPr>
+        <w:spacing w:after="0"/>
+        <w:rPr>
+          <w:rFonts w:ascii="Times New Roman" w:hAnsi="Times New Roman" w:cs="Times New Roman"/>
           <w:color w:val="AEAAAA" w:themeColor="background2" w:themeShade="BF"/>
-        </w:rPr>
-        <w:t>Przez Internet nie ma możliwości zapisania się na jazdy do danego instruktora w czasie jego nadgodzin.</w:t>
-      </w:r>
-      <w:r>
-        <w:rPr>
-          <w:rFonts w:ascii="Times New Roman" w:hAnsi="Times New Roman" w:cs="Times New Roman"/>
-        </w:rPr>
-        <w:t xml:space="preserve"> </w:t>
-      </w:r>
-      <w:proofErr w:type="spellStart"/>
-      <w:r>
-        <w:rPr>
-          <w:rFonts w:ascii="Times New Roman" w:hAnsi="Times New Roman" w:cs="Times New Roman"/>
-        </w:rPr>
-        <w:t>Fsf</w:t>
-      </w:r>
-      <w:proofErr w:type="spellEnd"/>
-    </w:p>
-    <w:p>
-      <w:pPr>
-        <w:spacing w:after="0"/>
-        <w:ind w:firstLine="708"/>
-        <w:rPr>
-          <w:rFonts w:ascii="Times New Roman" w:hAnsi="Times New Roman" w:cs="Times New Roman"/>
-        </w:rPr>
-      </w:pPr>
-      <w:r>
-        <w:rPr>
-          <w:rFonts w:ascii="Times New Roman" w:hAnsi="Times New Roman" w:cs="Times New Roman"/>
-        </w:rPr>
-        <w:t>Liczba kursantów z dnia na dzień rośnie. Potrzebna jest więc baza danych do przechowania ich danych. Przegląd dostępnych godzin u poszczególnych instruktorów lub zebranie potrzebnych informacji do wypłacenia pensji również będzie ułatwione dzięki powstałej bazie danych.</w:t>
-      </w:r>
-    </w:p>
-    <w:p>
-      <w:pPr>
-        <w:spacing w:after="0"/>
-        <w:ind w:firstLine="708"/>
-        <w:rPr>
-          <w:rFonts w:ascii="Times New Roman" w:hAnsi="Times New Roman" w:cs="Times New Roman"/>
-        </w:rPr>
-      </w:pPr>
-    </w:p>
-    <w:p>
-      <w:pPr>
-        <w:spacing w:after="0"/>
-        <w:rPr>
-          <w:rFonts w:ascii="Times New Roman" w:hAnsi="Times New Roman" w:cs="Times New Roman"/>
           <w:sz w:val="28"/>
         </w:rPr>
       </w:pPr>
       <w:r>
         <w:rPr>
           <w:rFonts w:ascii="Times New Roman" w:hAnsi="Times New Roman" w:cs="Times New Roman"/>
+          <w:color w:val="AEAAAA" w:themeColor="background2" w:themeShade="BF"/>
           <w:sz w:val="28"/>
         </w:rPr>
-        <w:t>STRUKTURA BAZY DANYCH</w:t>
-      </w:r>
-    </w:p>
-    <w:p>
-      <w:pPr>
-        <w:spacing w:after="0"/>
-        <w:rPr>
-          <w:rFonts w:ascii="Times New Roman" w:hAnsi="Times New Roman" w:cs="Times New Roman"/>
-        </w:rPr>
-      </w:pPr>
-      <w:r>
-        <w:rPr>
-          <w:rFonts w:ascii="Times New Roman" w:hAnsi="Times New Roman" w:cs="Times New Roman"/>
-        </w:rPr>
-        <w:tab/>
+        <w:t>WIDOKI</w:t>
+      </w:r>
+    </w:p>
+    <w:p>
+      <w:pPr>
+        <w:spacing w:after="0"/>
+        <w:rPr>
+          <w:rFonts w:ascii="Times New Roman" w:hAnsi="Times New Roman" w:cs="Times New Roman"/>
+        </w:rPr>
+      </w:pPr>
+    </w:p>
+    <w:p>
+      <w:pPr>
+        <w:spacing w:after="0"/>
+        <w:rPr>
+          <w:rFonts w:ascii="Times New Roman" w:hAnsi="Times New Roman" w:cs="Times New Roman"/>
+        </w:rPr>
+      </w:pPr>
+    </w:p>
+    <w:p>
+      <w:pPr>
+        <w:spacing w:after="0"/>
+        <w:rPr>
+          <w:rFonts w:ascii="Times New Roman" w:hAnsi="Times New Roman" w:cs="Times New Roman"/>
+          <w:color w:val="AEAAAA" w:themeColor="background2" w:themeShade="BF"/>
+          <w:sz w:val="28"/>
+        </w:rPr>
+      </w:pPr>
+      <w:r>
+        <w:rPr>
+          <w:rFonts w:ascii="Times New Roman" w:hAnsi="Times New Roman" w:cs="Times New Roman"/>
+          <w:color w:val="AEAAAA" w:themeColor="background2" w:themeShade="BF"/>
+          <w:sz w:val="28"/>
+        </w:rPr>
+        <w:t>TRIGGERY</w:t>
+      </w:r>
+    </w:p>
+    <w:p>
+      <w:pPr>
+        <w:spacing w:after="0"/>
+        <w:rPr>
+          <w:rFonts w:ascii="Times New Roman" w:hAnsi="Times New Roman" w:cs="Times New Roman"/>
+        </w:rPr>
+      </w:pPr>
+    </w:p>
+    <w:p>
+      <w:pPr>
+        <w:spacing w:after="0"/>
+        <w:rPr>
+          <w:rFonts w:ascii="Times New Roman" w:hAnsi="Times New Roman" w:cs="Times New Roman"/>
+        </w:rPr>
+      </w:pPr>
+    </w:p>
+    <w:p>
+      <w:pPr>
+        <w:spacing w:after="0"/>
+        <w:rPr>
+          <w:rFonts w:ascii="Times New Roman" w:hAnsi="Times New Roman" w:cs="Times New Roman"/>
+          <w:color w:val="AEAAAA" w:themeColor="background2" w:themeShade="BF"/>
+          <w:sz w:val="28"/>
+        </w:rPr>
+      </w:pPr>
+      <w:r>
+        <w:rPr>
+          <w:rFonts w:ascii="Times New Roman" w:hAnsi="Times New Roman" w:cs="Times New Roman"/>
+          <w:color w:val="AEAAAA" w:themeColor="background2" w:themeShade="BF"/>
+          <w:sz w:val="28"/>
+        </w:rPr>
+        <w:t>PROCEDURY I FUNKCJE</w:t>
+      </w:r>
+    </w:p>
+    <w:p>
+      <w:pPr>
+        <w:spacing w:after="0"/>
+        <w:rPr>
+          <w:rFonts w:ascii="Times New Roman" w:hAnsi="Times New Roman" w:cs="Times New Roman"/>
+        </w:rPr>
+      </w:pPr>
+    </w:p>
+    <w:p>
+      <w:pPr>
+        <w:spacing w:after="0"/>
+        <w:rPr>
+          <w:rFonts w:ascii="Times New Roman" w:hAnsi="Times New Roman" w:cs="Times New Roman"/>
+        </w:rPr>
+      </w:pPr>
+    </w:p>
+    <w:p>
+      <w:pPr>
+        <w:spacing w:after="0"/>
+        <w:rPr>
+          <w:rFonts w:ascii="Times New Roman" w:hAnsi="Times New Roman" w:cs="Times New Roman"/>
+          <w:color w:val="AEAAAA" w:themeColor="background2" w:themeShade="BF"/>
+          <w:sz w:val="28"/>
+        </w:rPr>
+      </w:pPr>
+      <w:r>
+        <w:rPr>
+          <w:rFonts w:ascii="Times New Roman" w:hAnsi="Times New Roman" w:cs="Times New Roman"/>
+          <w:color w:val="AEAAAA" w:themeColor="background2" w:themeShade="BF"/>
+          <w:sz w:val="28"/>
+        </w:rPr>
+        <w:t>OPTYMALIZACJA WYDAJNOŚCI</w:t>
+      </w:r>
+    </w:p>
+    <w:p>
+      <w:pPr>
+        <w:rPr>
+          <w:rFonts w:ascii="Times New Roman" w:hAnsi="Times New Roman" w:cs="Times New Roman"/>
+        </w:rPr>
+      </w:pPr>
+    </w:p>
+    <w:p>
+      <w:pPr>
+        <w:rPr>
+          <w:rFonts w:ascii="Times New Roman" w:hAnsi="Times New Roman" w:cs="Times New Roman"/>
+        </w:rPr>
+        <w:sectPr>
+          <w:pgSz w:w="11906" w:h="16838"/>
+          <w:pgMar w:top="1417" w:right="1417" w:bottom="1417" w:left="1417" w:header="708" w:footer="708" w:gutter="0"/>
+          <w:cols w:space="708"/>
+          <w:docGrid w:linePitch="360"/>
+        </w:sectPr>
+      </w:pPr>
+    </w:p>
+    <w:p>
+      <w:pPr>
+        <w:spacing w:after="0"/>
+        <w:jc w:val="center"/>
+        <w:rPr>
+          <w:rFonts w:ascii="Times New Roman" w:hAnsi="Times New Roman" w:cs="Times New Roman"/>
+        </w:rPr>
+      </w:pPr>
+      <w:r>
+        <w:rPr>
+          <w:rFonts w:ascii="Times New Roman" w:hAnsi="Times New Roman" w:cs="Times New Roman"/>
+          <w:noProof/>
+        </w:rPr>
+        <w:lastRenderedPageBreak/>
+        <w:drawing>
+          <wp:anchor distT="0" distB="0" distL="114300" distR="114300" simplePos="0" relativeHeight="251658240" behindDoc="0" locked="0" layoutInCell="1" allowOverlap="1" wp14:anchorId="6749B57D" wp14:editId="55C2EA9B">
+            <wp:simplePos x="906780" y="899160"/>
+            <wp:positionH relativeFrom="margin">
+              <wp:align>center</wp:align>
+            </wp:positionH>
+            <wp:positionV relativeFrom="margin">
+              <wp:align>center</wp:align>
+            </wp:positionV>
+            <wp:extent cx="8877300" cy="4335780"/>
+            <wp:effectExtent l="0" t="0" r="0" b="7620"/>
+            <wp:wrapSquare wrapText="bothSides"/>
+            <wp:docPr id="1" name="Obraz 1"/>
+            <wp:cNvGraphicFramePr>
+              <a:graphicFrameLocks xmlns:a="http://schemas.openxmlformats.org/drawingml/2006/main" noChangeAspect="1"/>
+            </wp:cNvGraphicFramePr>
+            <a:graphic xmlns:a="http://schemas.openxmlformats.org/drawingml/2006/main">
+              <a:graphicData uri="http://schemas.openxmlformats.org/drawingml/2006/picture">
+                <pic:pic xmlns:pic="http://schemas.openxmlformats.org/drawingml/2006/picture">
+                  <pic:nvPicPr>
+                    <pic:cNvPr id="0" name="Picture 1"/>
+                    <pic:cNvPicPr>
+                      <a:picLocks noChangeAspect="1" noChangeArrowheads="1"/>
+                    </pic:cNvPicPr>
+                  </pic:nvPicPr>
+                  <pic:blipFill>
+                    <a:blip r:embed="rId5" cstate="print">
+                      <a:extLst>
+                        <a:ext uri="{28A0092B-C50C-407E-A947-70E740481C1C}">
+                          <a14:useLocalDpi xmlns:a14="http://schemas.microsoft.com/office/drawing/2010/main" val="0"/>
+                        </a:ext>
+                      </a:extLst>
+                    </a:blip>
+                    <a:srcRect/>
+                    <a:stretch>
+                      <a:fillRect/>
+                    </a:stretch>
+                  </pic:blipFill>
+                  <pic:spPr bwMode="auto">
+                    <a:xfrm>
+                      <a:off x="0" y="0"/>
+                      <a:ext cx="8877300" cy="4335780"/>
+                    </a:xfrm>
+                    <a:prstGeom prst="rect">
+                      <a:avLst/>
+                    </a:prstGeom>
+                    <a:noFill/>
+                    <a:ln>
+                      <a:noFill/>
+                    </a:ln>
+                  </pic:spPr>
+                </pic:pic>
+              </a:graphicData>
+            </a:graphic>
+          </wp:anchor>
+        </w:drawing>
+      </w:r>
+    </w:p>
+    <w:p>
+      <w:pPr>
+        <w:rPr>
+          <w:rFonts w:ascii="Times New Roman" w:hAnsi="Times New Roman" w:cs="Times New Roman"/>
+        </w:rPr>
+      </w:pPr>
+    </w:p>
+    <w:p>
+      <w:pPr>
+        <w:rPr>
+          <w:rFonts w:ascii="Times New Roman" w:hAnsi="Times New Roman" w:cs="Times New Roman"/>
+        </w:rPr>
+      </w:pPr>
+    </w:p>
+    <w:p>
+      <w:pPr>
+        <w:rPr>
+          <w:rFonts w:ascii="Times New Roman" w:hAnsi="Times New Roman" w:cs="Times New Roman"/>
+        </w:rPr>
+      </w:pPr>
+    </w:p>
+    <w:p>
+      <w:pPr>
+        <w:rPr>
+          <w:rFonts w:ascii="Times New Roman" w:hAnsi="Times New Roman" w:cs="Times New Roman"/>
+        </w:rPr>
+      </w:pPr>
+      <w:r>
+        <w:rPr>
+          <w:rFonts w:ascii="Times New Roman" w:hAnsi="Times New Roman" w:cs="Times New Roman"/>
+        </w:rPr>
+        <w:t>Model związków encji</w:t>
+      </w:r>
+    </w:p>
+    <w:p>
+      <w:pPr>
+        <w:rPr>
+          <w:rFonts w:ascii="Times New Roman" w:hAnsi="Times New Roman" w:cs="Times New Roman"/>
+        </w:rPr>
+      </w:pPr>
+      <w:r>
+        <w:rPr>
+          <w:rFonts w:ascii="Times New Roman" w:hAnsi="Times New Roman" w:cs="Times New Roman"/>
+        </w:rPr>
+        <w:lastRenderedPageBreak/>
+        <w:br w:type="page"/>
+      </w:r>
+    </w:p>
+    <w:p>
+      <w:pPr>
+        <w:rPr>
+          <w:rFonts w:ascii="Times New Roman" w:hAnsi="Times New Roman" w:cs="Times New Roman"/>
+        </w:rPr>
+      </w:pPr>
+    </w:p>
+    <w:p>
+      <w:pPr>
+        <w:rPr>
+          <w:rFonts w:ascii="Times New Roman" w:hAnsi="Times New Roman" w:cs="Times New Roman"/>
+        </w:rPr>
+      </w:pPr>
+    </w:p>
+    <w:p>
+      <w:pPr>
+        <w:rPr>
+          <w:rFonts w:ascii="Times New Roman" w:hAnsi="Times New Roman" w:cs="Times New Roman"/>
+        </w:rPr>
+      </w:pPr>
+      <w:r>
+        <w:rPr>
+          <w:rFonts w:ascii="Times New Roman" w:hAnsi="Times New Roman" w:cs="Times New Roman"/>
+        </w:rPr>
+        <w:t>Model relacyjny</w:t>
       </w:r>
     </w:p>
     <w:sectPr>
-      <w:pgSz w:w="11906" w:h="16838"/>
+      <w:pgSz w:w="16838" w:h="11906" w:orient="landscape"/>
       <w:pgMar w:top="1417" w:right="1417" w:bottom="1417" w:left="1417" w:header="708" w:footer="708" w:gutter="0"/>
       <w:cols w:space="708"/>
       <w:docGrid w:linePitch="360"/>
@@ -1022,4 +1547,16 @@
     </a:ext>
   </a:extLst>
 </a:theme>
+</file>
+
+<file path=customXml/item1.xml><?xml version="1.0" encoding="utf-8"?>
+<b:Sources xmlns:b="http://schemas.openxmlformats.org/officeDocument/2006/bibliography" xmlns="http://schemas.openxmlformats.org/officeDocument/2006/bibliography" SelectedStyle="\APASixthEditionOfficeOnline.xsl" StyleName="APA" Version="6"/>
+</file>
+
+<file path=customXml/itemProps1.xml><?xml version="1.0" encoding="utf-8"?>
+<ds:datastoreItem xmlns:ds="http://schemas.openxmlformats.org/officeDocument/2006/customXml" ds:itemID="{15B7BBFF-BDEA-4559-AE0E-59B48378BDFA}">
+  <ds:schemaRefs>
+    <ds:schemaRef ds:uri="http://schemas.openxmlformats.org/officeDocument/2006/bibliography"/>
+  </ds:schemaRefs>
+</ds:datastoreItem>
 </file>
</xml_diff>